<commit_message>
adapt scripts to file management
</commit_message>
<xml_diff>
--- a/Summary.docx
+++ b/Summary.docx
@@ -79,12 +79,14 @@
         <w:tc>
           <w:tcPr>
             <w:tcW w:w="4531" w:type="dxa"/>
-            <w:shd w:val="clear" w:color="auto" w:fill="00B050"/>
-          </w:tcPr>
-          <w:p>
-            <w:r>
-              <w:t>OK</w:t>
-            </w:r>
+            <w:shd w:val="clear" w:color="auto" w:fill="FFFF00"/>
+          </w:tcPr>
+          <w:p>
+            <w:r>
+              <w:t>Problème avec HTML, supprime certains espaces</w:t>
+            </w:r>
+            <w:bookmarkStart w:id="0" w:name="_GoBack"/>
+            <w:bookmarkEnd w:id="0"/>
           </w:p>
         </w:tc>
       </w:tr>
@@ -187,8 +189,6 @@
             <w:r>
               <w:t>Alex + Julian</w:t>
             </w:r>
-            <w:bookmarkStart w:id="0" w:name="_GoBack"/>
-            <w:bookmarkEnd w:id="0"/>
           </w:p>
         </w:tc>
       </w:tr>

</xml_diff>